<commit_message>
small change in note and odt file added
</commit_message>
<xml_diff>
--- a/szkola84/Notatka_snake.docx
+++ b/szkola84/Notatka_snake.docx
@@ -12,7 +12,6 @@
       <w:r>
         <w:rPr>
           <w:noProof/>
-          <w:lang w:val="pl-PL" w:eastAsia="pl-PL"/>
         </w:rPr>
         <w:drawing>
           <wp:anchor distT="0" distB="0" distL="114300" distR="114300" simplePos="0" relativeHeight="251658240" behindDoc="1" locked="0" layoutInCell="1" allowOverlap="1">
@@ -177,25 +176,12 @@
           <w:szCs w:val="28"/>
           <w:lang w:val="pl-PL"/>
         </w:rPr>
-        <w:t xml:space="preserve">: </w:t>
-      </w:r>
-      <w:proofErr w:type="spellStart"/>
-      <w:r>
-        <w:rPr>
-          <w:rFonts w:ascii="Segoe Print" w:hAnsi="Segoe Print"/>
-          <w:b/>
-          <w:color w:val="0070C0"/>
-          <w:sz w:val="28"/>
-          <w:szCs w:val="28"/>
-          <w:lang w:val="pl-PL"/>
-        </w:rPr>
-        <w:t>Scratch</w:t>
-      </w:r>
-      <w:proofErr w:type="spellEnd"/>
+        <w:t>: Scratch</w:t>
+      </w:r>
     </w:p>
     <w:p>
       <w:pPr>
-        <w:pStyle w:val="Akapitzlist"/>
+        <w:pStyle w:val="ListParagraph"/>
         <w:numPr>
           <w:ilvl w:val="0"/>
           <w:numId w:val="1"/>
@@ -274,7 +260,7 @@
     </w:p>
     <w:p>
       <w:pPr>
-        <w:pStyle w:val="Akapitzlist"/>
+        <w:pStyle w:val="ListParagraph"/>
         <w:jc w:val="both"/>
         <w:rPr>
           <w:rFonts w:ascii="Century Gothic" w:hAnsi="Century Gothic"/>
@@ -291,7 +277,7 @@
     </w:p>
     <w:p>
       <w:pPr>
-        <w:pStyle w:val="Akapitzlist"/>
+        <w:pStyle w:val="ListParagraph"/>
         <w:jc w:val="both"/>
         <w:rPr>
           <w:rFonts w:ascii="Century Gothic" w:hAnsi="Century Gothic"/>
@@ -369,7 +355,7 @@
     </w:p>
     <w:p>
       <w:pPr>
-        <w:pStyle w:val="Akapitzlist"/>
+        <w:pStyle w:val="ListParagraph"/>
         <w:jc w:val="both"/>
         <w:rPr>
           <w:rFonts w:ascii="Century Gothic" w:hAnsi="Century Gothic"/>
@@ -424,7 +410,7 @@
     </w:p>
     <w:p>
       <w:pPr>
-        <w:pStyle w:val="Akapitzlist"/>
+        <w:pStyle w:val="ListParagraph"/>
         <w:numPr>
           <w:ilvl w:val="0"/>
           <w:numId w:val="5"/>
@@ -444,7 +430,7 @@
     </w:p>
     <w:p>
       <w:pPr>
-        <w:pStyle w:val="Akapitzlist"/>
+        <w:pStyle w:val="ListParagraph"/>
         <w:numPr>
           <w:ilvl w:val="0"/>
           <w:numId w:val="5"/>
@@ -471,7 +457,7 @@
     </w:p>
     <w:p>
       <w:pPr>
-        <w:pStyle w:val="Akapitzlist"/>
+        <w:pStyle w:val="ListParagraph"/>
         <w:numPr>
           <w:ilvl w:val="0"/>
           <w:numId w:val="5"/>
@@ -498,7 +484,7 @@
     </w:p>
     <w:p>
       <w:pPr>
-        <w:pStyle w:val="Akapitzlist"/>
+        <w:pStyle w:val="ListParagraph"/>
         <w:numPr>
           <w:ilvl w:val="0"/>
           <w:numId w:val="5"/>
@@ -525,7 +511,7 @@
     </w:p>
     <w:p>
       <w:pPr>
-        <w:pStyle w:val="Akapitzlist"/>
+        <w:pStyle w:val="ListParagraph"/>
         <w:numPr>
           <w:ilvl w:val="0"/>
           <w:numId w:val="5"/>
@@ -552,7 +538,7 @@
     </w:p>
     <w:p>
       <w:pPr>
-        <w:pStyle w:val="Akapitzlist"/>
+        <w:pStyle w:val="ListParagraph"/>
         <w:rPr>
           <w:rFonts w:ascii="Century Gothic" w:hAnsi="Century Gothic"/>
           <w:lang w:val="pl-PL"/>
@@ -561,7 +547,7 @@
     </w:p>
     <w:p>
       <w:pPr>
-        <w:pStyle w:val="Akapitzlist"/>
+        <w:pStyle w:val="ListParagraph"/>
         <w:ind w:left="0"/>
         <w:jc w:val="center"/>
         <w:rPr>
@@ -585,7 +571,7 @@
     </w:p>
     <w:p>
       <w:pPr>
-        <w:pStyle w:val="Akapitzlist"/>
+        <w:pStyle w:val="ListParagraph"/>
         <w:ind w:left="0"/>
         <w:rPr>
           <w:rFonts w:ascii="Segoe Print" w:hAnsi="Segoe Print"/>
@@ -601,7 +587,6 @@
           <w:noProof/>
           <w:color w:val="0070C0"/>
           <w:sz w:val="28"/>
-          <w:lang w:val="pl-PL" w:eastAsia="pl-PL"/>
         </w:rPr>
         <w:drawing>
           <wp:anchor distT="0" distB="0" distL="114300" distR="114300" simplePos="0" relativeHeight="251659264" behindDoc="0" locked="0" layoutInCell="1" allowOverlap="1">
@@ -660,7 +645,7 @@
     </w:p>
     <w:p>
       <w:pPr>
-        <w:pStyle w:val="Akapitzlist"/>
+        <w:pStyle w:val="ListParagraph"/>
         <w:numPr>
           <w:ilvl w:val="0"/>
           <w:numId w:val="18"/>
@@ -681,7 +666,7 @@
     </w:p>
     <w:p>
       <w:pPr>
-        <w:pStyle w:val="Akapitzlist"/>
+        <w:pStyle w:val="ListParagraph"/>
         <w:numPr>
           <w:ilvl w:val="0"/>
           <w:numId w:val="18"/>
@@ -697,6 +682,7 @@
           <w:rFonts w:ascii="Century Gothic" w:hAnsi="Century Gothic"/>
           <w:lang w:val="pl-PL"/>
         </w:rPr>
+        <w:lastRenderedPageBreak/>
         <w:t xml:space="preserve">Na końcu gry warto umieścić </w:t>
       </w:r>
       <w:r>
@@ -710,7 +696,6 @@
         <w:rPr>
           <w:rFonts w:ascii="Century Gothic" w:hAnsi="Century Gothic"/>
           <w:noProof/>
-          <w:lang w:val="pl-PL" w:eastAsia="pl-PL"/>
         </w:rPr>
         <w:drawing>
           <wp:inline distT="0" distB="0" distL="0" distR="0">
@@ -768,7 +753,7 @@
     </w:p>
     <w:p>
       <w:pPr>
-        <w:pStyle w:val="Akapitzlist"/>
+        <w:pStyle w:val="ListParagraph"/>
         <w:numPr>
           <w:ilvl w:val="0"/>
           <w:numId w:val="18"/>
@@ -789,7 +774,7 @@
     </w:p>
     <w:p>
       <w:pPr>
-        <w:pStyle w:val="Akapitzlist"/>
+        <w:pStyle w:val="ListParagraph"/>
         <w:numPr>
           <w:ilvl w:val="0"/>
           <w:numId w:val="18"/>
@@ -805,7 +790,6 @@
           <w:rFonts w:ascii="Century Gothic" w:hAnsi="Century Gothic"/>
           <w:lang w:val="pl-PL"/>
         </w:rPr>
-        <w:lastRenderedPageBreak/>
         <w:t xml:space="preserve">Między skryptami dla duszków i scen można przesyłać komunikaty powodujące rozpoczęcie jakiejś akcji. </w:t>
       </w:r>
       <w:r>
@@ -820,7 +804,6 @@
         <w:rPr>
           <w:rFonts w:ascii="Century Gothic" w:hAnsi="Century Gothic"/>
           <w:noProof/>
-          <w:lang w:val="pl-PL" w:eastAsia="pl-PL"/>
         </w:rPr>
         <w:drawing>
           <wp:inline distT="0" distB="0" distL="0" distR="0">
@@ -880,7 +863,6 @@
         <w:rPr>
           <w:rFonts w:ascii="Century Gothic" w:hAnsi="Century Gothic"/>
           <w:noProof/>
-          <w:lang w:val="pl-PL" w:eastAsia="pl-PL"/>
         </w:rPr>
         <w:drawing>
           <wp:inline distT="0" distB="0" distL="0" distR="0">
@@ -1019,7 +1001,7 @@
     </w:p>
     <w:p>
       <w:pPr>
-        <w:pStyle w:val="Akapitzlist"/>
+        <w:pStyle w:val="ListParagraph"/>
         <w:rPr>
           <w:rFonts w:ascii="Century Gothic" w:hAnsi="Century Gothic"/>
           <w:b/>
@@ -1077,7 +1059,7 @@
     </w:p>
     <w:p>
       <w:pPr>
-        <w:pStyle w:val="Akapitzlist"/>
+        <w:pStyle w:val="ListParagraph"/>
         <w:numPr>
           <w:ilvl w:val="0"/>
           <w:numId w:val="6"/>
@@ -1105,7 +1087,7 @@
     </w:p>
     <w:p>
       <w:pPr>
-        <w:pStyle w:val="Akapitzlist"/>
+        <w:pStyle w:val="ListParagraph"/>
         <w:numPr>
           <w:ilvl w:val="0"/>
           <w:numId w:val="6"/>
@@ -1126,7 +1108,7 @@
     </w:p>
     <w:p>
       <w:pPr>
-        <w:pStyle w:val="Akapitzlist"/>
+        <w:pStyle w:val="ListParagraph"/>
         <w:numPr>
           <w:ilvl w:val="0"/>
           <w:numId w:val="6"/>
@@ -1147,7 +1129,7 @@
     </w:p>
     <w:p>
       <w:pPr>
-        <w:pStyle w:val="Akapitzlist"/>
+        <w:pStyle w:val="ListParagraph"/>
         <w:numPr>
           <w:ilvl w:val="0"/>
           <w:numId w:val="6"/>
@@ -1182,7 +1164,7 @@
     </w:p>
     <w:p>
       <w:pPr>
-        <w:pStyle w:val="Akapitzlist"/>
+        <w:pStyle w:val="ListParagraph"/>
         <w:numPr>
           <w:ilvl w:val="0"/>
           <w:numId w:val="6"/>
@@ -1231,7 +1213,42 @@
     </w:p>
     <w:p>
       <w:pPr>
-        <w:pStyle w:val="Akapitzlist"/>
+        <w:pStyle w:val="ListParagraph"/>
+        <w:numPr>
+          <w:ilvl w:val="0"/>
+          <w:numId w:val="6"/>
+        </w:numPr>
+        <w:jc w:val="both"/>
+        <w:rPr>
+          <w:rFonts w:ascii="Century Gothic" w:hAnsi="Century Gothic"/>
+          <w:lang w:val="pl-PL"/>
+        </w:rPr>
+      </w:pPr>
+      <w:r>
+        <w:rPr>
+          <w:rFonts w:ascii="Century Gothic" w:hAnsi="Century Gothic"/>
+          <w:lang w:val="pl-PL"/>
+        </w:rPr>
+        <w:t xml:space="preserve">Pamiętaj o powrocie węża do początkowego rozmiaru na końcu gry (w przeciwnym razie po kilku rozgrywkach wąż przestanie mieścić się na planszy </w:t>
+      </w:r>
+      <w:r>
+        <w:rPr>
+          <w:rFonts w:ascii="Century Gothic" w:hAnsi="Century Gothic"/>
+          <w:lang w:val="pl-PL"/>
+        </w:rPr>
+        <w:sym w:font="Wingdings" w:char="F04A"/>
+      </w:r>
+      <w:r>
+        <w:rPr>
+          <w:rFonts w:ascii="Century Gothic" w:hAnsi="Century Gothic"/>
+          <w:lang w:val="pl-PL"/>
+        </w:rPr>
+        <w:t>)</w:t>
+      </w:r>
+    </w:p>
+    <w:p>
+      <w:pPr>
+        <w:pStyle w:val="ListParagraph"/>
         <w:jc w:val="both"/>
         <w:rPr>
           <w:rFonts w:ascii="Century Gothic" w:hAnsi="Century Gothic"/>
@@ -1286,7 +1303,7 @@
     </w:p>
     <w:p>
       <w:pPr>
-        <w:pStyle w:val="Akapitzlist"/>
+        <w:pStyle w:val="ListParagraph"/>
         <w:numPr>
           <w:ilvl w:val="0"/>
           <w:numId w:val="7"/>
@@ -1307,7 +1324,7 @@
     </w:p>
     <w:p>
       <w:pPr>
-        <w:pStyle w:val="Akapitzlist"/>
+        <w:pStyle w:val="ListParagraph"/>
         <w:numPr>
           <w:ilvl w:val="0"/>
           <w:numId w:val="7"/>
@@ -3581,18 +3598,18 @@
     <w:lsdException w:name="Bibliography" w:uiPriority="37"/>
     <w:lsdException w:name="TOC Heading" w:uiPriority="39" w:qFormat="1"/>
   </w:latentStyles>
-  <w:style w:type="paragraph" w:default="1" w:styleId="Normalny">
+  <w:style w:type="paragraph" w:default="1" w:styleId="Normal">
     <w:name w:val="Normal"/>
     <w:qFormat/>
     <w:rsid w:val="001A2C6F"/>
   </w:style>
-  <w:style w:type="character" w:default="1" w:styleId="Domylnaczcionkaakapitu">
+  <w:style w:type="character" w:default="1" w:styleId="DefaultParagraphFont">
     <w:name w:val="Default Paragraph Font"/>
     <w:uiPriority w:val="1"/>
     <w:semiHidden/>
     <w:unhideWhenUsed/>
   </w:style>
-  <w:style w:type="table" w:default="1" w:styleId="Standardowy">
+  <w:style w:type="table" w:default="1" w:styleId="TableNormal">
     <w:name w:val="Normal Table"/>
     <w:uiPriority w:val="99"/>
     <w:semiHidden/>
@@ -3608,16 +3625,16 @@
       </w:tblCellMar>
     </w:tblPr>
   </w:style>
-  <w:style w:type="numbering" w:default="1" w:styleId="Bezlisty">
+  <w:style w:type="numbering" w:default="1" w:styleId="NoList">
     <w:name w:val="No List"/>
     <w:uiPriority w:val="99"/>
     <w:semiHidden/>
     <w:unhideWhenUsed/>
   </w:style>
-  <w:style w:type="paragraph" w:styleId="Tekstdymka">
+  <w:style w:type="paragraph" w:styleId="BalloonText">
     <w:name w:val="Balloon Text"/>
-    <w:basedOn w:val="Normalny"/>
-    <w:link w:val="TekstdymkaZnak"/>
+    <w:basedOn w:val="Normal"/>
+    <w:link w:val="BalloonTextChar"/>
     <w:uiPriority w:val="99"/>
     <w:semiHidden/>
     <w:unhideWhenUsed/>
@@ -3631,10 +3648,10 @@
       <w:szCs w:val="16"/>
     </w:rPr>
   </w:style>
-  <w:style w:type="character" w:customStyle="1" w:styleId="TekstdymkaZnak">
-    <w:name w:val="Tekst dymka Znak"/>
-    <w:basedOn w:val="Domylnaczcionkaakapitu"/>
-    <w:link w:val="Tekstdymka"/>
+  <w:style w:type="character" w:customStyle="1" w:styleId="BalloonTextChar">
+    <w:name w:val="Balloon Text Char"/>
+    <w:basedOn w:val="DefaultParagraphFont"/>
+    <w:link w:val="BalloonText"/>
     <w:uiPriority w:val="99"/>
     <w:semiHidden/>
     <w:rsid w:val="005966A9"/>
@@ -3644,9 +3661,9 @@
       <w:szCs w:val="16"/>
     </w:rPr>
   </w:style>
-  <w:style w:type="paragraph" w:styleId="Akapitzlist">
+  <w:style w:type="paragraph" w:styleId="ListParagraph">
     <w:name w:val="List Paragraph"/>
-    <w:basedOn w:val="Normalny"/>
+    <w:basedOn w:val="Normal"/>
     <w:uiPriority w:val="34"/>
     <w:qFormat/>
     <w:rsid w:val="005966A9"/>
@@ -3655,9 +3672,9 @@
       <w:contextualSpacing/>
     </w:pPr>
   </w:style>
-  <w:style w:type="character" w:styleId="Hipercze">
+  <w:style w:type="character" w:styleId="Hyperlink">
     <w:name w:val="Hyperlink"/>
-    <w:basedOn w:val="Domylnaczcionkaakapitu"/>
+    <w:basedOn w:val="DefaultParagraphFont"/>
     <w:uiPriority w:val="99"/>
     <w:unhideWhenUsed/>
     <w:rsid w:val="005966A9"/>
@@ -3666,7 +3683,7 @@
       <w:u w:val="single"/>
     </w:rPr>
   </w:style>
-  <w:style w:type="paragraph" w:styleId="Bezodstpw">
+  <w:style w:type="paragraph" w:styleId="NoSpacing">
     <w:name w:val="No Spacing"/>
     <w:uiPriority w:val="1"/>
     <w:qFormat/>
@@ -4156,7 +4173,7 @@
 </file>
 
 <file path=customXml/itemProps1.xml><?xml version="1.0" encoding="utf-8"?>
-<ds:datastoreItem xmlns:ds="http://schemas.openxmlformats.org/officeDocument/2006/customXml" ds:itemID="{0BC80F13-7E8D-4B88-9896-82E8687129F2}">
+<ds:datastoreItem xmlns:ds="http://schemas.openxmlformats.org/officeDocument/2006/customXml" ds:itemID="{1F669DFF-4F1C-4D2C-B60F-7486243162C9}">
   <ds:schemaRefs>
     <ds:schemaRef ds:uri="http://schemas.openxmlformats.org/officeDocument/2006/bibliography"/>
   </ds:schemaRefs>

</xml_diff>

<commit_message>
note adjusted and additional note added
</commit_message>
<xml_diff>
--- a/szkola84/Notatka_snake.docx
+++ b/szkola84/Notatka_snake.docx
@@ -177,6 +177,17 @@
           <w:lang w:val="pl-PL"/>
         </w:rPr>
         <w:t>: Scratch</w:t>
+      </w:r>
+      <w:r>
+        <w:rPr>
+          <w:rFonts w:ascii="Segoe Print" w:hAnsi="Segoe Print"/>
+          <w:b/>
+          <w:color w:val="0070C0"/>
+          <w:sz w:val="28"/>
+          <w:szCs w:val="28"/>
+          <w:lang w:val="pl-PL"/>
+        </w:rPr>
+        <w:t xml:space="preserve"> – gra „Wąż”</w:t>
       </w:r>
     </w:p>
     <w:p>
@@ -4173,7 +4184,7 @@
 </file>
 
 <file path=customXml/itemProps1.xml><?xml version="1.0" encoding="utf-8"?>
-<ds:datastoreItem xmlns:ds="http://schemas.openxmlformats.org/officeDocument/2006/customXml" ds:itemID="{1F669DFF-4F1C-4D2C-B60F-7486243162C9}">
+<ds:datastoreItem xmlns:ds="http://schemas.openxmlformats.org/officeDocument/2006/customXml" ds:itemID="{2FC8F5C6-5284-4FB7-9987-D33E266C1357}">
   <ds:schemaRefs>
     <ds:schemaRef ds:uri="http://schemas.openxmlformats.org/officeDocument/2006/bibliography"/>
   </ds:schemaRefs>

</xml_diff>